<commit_message>
finalizing example for class
</commit_message>
<xml_diff>
--- a/manuscripts/Martenies_HK513_Competency_Analysis Manucript v1.docx
+++ b/manuscripts/Martenies_HK513_Competency_Analysis Manucript v1.docx
@@ -100,19 +100,7 @@
     <w:p/>
     <w:p>
       <w:r>
-        <w:t xml:space="preserve">The </w:t>
-      </w:r>
-      <w:r>
-        <w:t xml:space="preserve">objective </w:t>
-      </w:r>
-      <w:r>
-        <w:t xml:space="preserve">of this </w:t>
-      </w:r>
-      <w:r>
-        <w:t>study was</w:t>
-      </w:r>
-      <w:r>
-        <w:t xml:space="preserve"> to assess changes in the level of confidence </w:t>
+        <w:t xml:space="preserve">The objective of this study was to assess changes in the level of confidence </w:t>
       </w:r>
     </w:p>
     <w:p>
@@ -225,43 +213,13 @@
         <w:t xml:space="preserve">These questions were designed to align with the course objectives as outlined in the syllabus. </w:t>
       </w:r>
       <w:r>
-        <w:t xml:space="preserve">Students were asked to indicate their level of experience using R/S Studio, Python, SAS, Stata, SPSS, Excel, Tableau, and Power BI from 1 to 5, where 1 represented “no experience” and 5 represented “a great deal of experience.” They were also asked to indicate how confident they felt completing the following tasks using R: A) using software to organize quantitative data; B) using software to clean </w:t>
-      </w:r>
-      <w:r>
-        <w:t>quantitative data</w:t>
-      </w:r>
-      <w:r>
-        <w:t>; C)</w:t>
+        <w:t>Students were asked to indicate their level of experience using R/S Studio, Python, SAS, Stata, SPSS, Excel, Tableau, and Power BI from 1 to 5, where 1 represented “no experience” and 5 represented “a great deal of experience.” They were also asked to indicate how confident they felt completing the following tasks using R: A) using software to organize quantitative data; B) using software to clean quantitative data; C)</w:t>
       </w:r>
       <w:r>
         <w:t xml:space="preserve"> </w:t>
       </w:r>
       <w:r>
-        <w:t xml:space="preserve">using software to </w:t>
-      </w:r>
-      <w:r>
-        <w:t>analyze</w:t>
-      </w:r>
-      <w:r>
-        <w:t xml:space="preserve"> quantitative data</w:t>
-      </w:r>
-      <w:r>
-        <w:t>; D</w:t>
-      </w:r>
-      <w:r>
-        <w:t xml:space="preserve">) using software to </w:t>
-      </w:r>
-      <w:r>
-        <w:t>visualize</w:t>
-      </w:r>
-      <w:r>
-        <w:t xml:space="preserve"> quantitative data</w:t>
-      </w:r>
-      <w:r>
-        <w:t>; E</w:t>
-      </w:r>
-      <w:r>
-        <w:t xml:space="preserve">) </w:t>
+        <w:t xml:space="preserve">using software to analyze quantitative data; D) using software to visualize quantitative data; E) </w:t>
       </w:r>
       <w:r>
         <w:lastRenderedPageBreak/>
@@ -500,22 +458,43 @@
         <w:t xml:space="preserve"> quantitative data using R</w:t>
       </w:r>
       <w:r>
-        <w:t xml:space="preserve"> and cleaning quantitative data using R</w:t>
-      </w:r>
-      <w:r>
-        <w:t xml:space="preserve"> increased from </w:t>
-      </w:r>
-      <w:r>
-        <w:t xml:space="preserve">2 (somewhat confident) to 3 (confident; p = 0.04) </w:t>
-      </w:r>
-      <w:r>
-        <w:t xml:space="preserve">and 2 to 3 (p = 0.04), respectively. We also saw increases in the median level of confidence for using software to analyze quantitative data, visualize quantitative data, </w:t>
+        <w:t xml:space="preserve"> (Task A),</w:t>
+      </w:r>
+      <w:r>
+        <w:t xml:space="preserve"> cleaning quantitative data using R</w:t>
       </w:r>
       <w:r>
         <w:t xml:space="preserve"> </w:t>
       </w:r>
       <w:r>
-        <w:t xml:space="preserve">and write a methods section, though these increases did not reach statistical significance. </w:t>
+        <w:t xml:space="preserve">(Task B), analyzing quantitative data using R (Task C), and visualizing quantitative data in R (Task D) each </w:t>
+      </w:r>
+      <w:r>
+        <w:t xml:space="preserve">increased from </w:t>
+      </w:r>
+      <w:r>
+        <w:t xml:space="preserve">2 (somewhat confident) to 3 (confident; </w:t>
+      </w:r>
+      <w:r>
+        <w:t>all p values &lt; 0.05</w:t>
+      </w:r>
+      <w:r>
+        <w:t>)</w:t>
+      </w:r>
+      <w:r>
+        <w:t>. We also saw</w:t>
+      </w:r>
+      <w:r>
+        <w:t xml:space="preserve"> significant increases in reported confidence in ability to write methods and results sections (Task E and Task F). </w:t>
+      </w:r>
+      <w:r>
+        <w:t xml:space="preserve"> </w:t>
+      </w:r>
+      <w:r>
+        <w:t>Median levels of confidence in the ability to share work in a reproducible way (Task G) and findings answers to questions (Task H) also increased, but these increases were not statistically significant.</w:t>
+      </w:r>
+      <w:r>
+        <w:t xml:space="preserve"> </w:t>
       </w:r>
     </w:p>
     <w:p/>
@@ -1067,7 +1046,7 @@
                 <w:sz w:val="18"/>
                 <w:szCs w:val="18"/>
               </w:rPr>
-              <w:t>0 (0)</w:t>
+              <w:t>1 (8.3)</w:t>
             </w:r>
           </w:p>
         </w:tc>
@@ -1117,7 +1096,7 @@
                 <w:sz w:val="18"/>
                 <w:szCs w:val="18"/>
               </w:rPr>
-              <w:t>0.04</w:t>
+              <w:t>0.02</w:t>
             </w:r>
           </w:p>
         </w:tc>
@@ -1301,28 +1280,7 @@
                 <w:sz w:val="18"/>
                 <w:szCs w:val="18"/>
               </w:rPr>
-              <w:t>B</w:t>
-            </w:r>
-            <w:r>
-              <w:rPr>
-                <w:sz w:val="18"/>
-                <w:szCs w:val="18"/>
-              </w:rPr>
-              <w:t xml:space="preserve">) Use software to </w:t>
-            </w:r>
-            <w:r>
-              <w:rPr>
-                <w:sz w:val="18"/>
-                <w:szCs w:val="18"/>
-              </w:rPr>
-              <w:t>clean</w:t>
-            </w:r>
-            <w:r>
-              <w:rPr>
-                <w:sz w:val="18"/>
-                <w:szCs w:val="18"/>
-              </w:rPr>
-              <w:t xml:space="preserve"> quantitative data</w:t>
+              <w:t>B) Use software to clean quantitative data</w:t>
             </w:r>
           </w:p>
         </w:tc>
@@ -1430,7 +1388,7 @@
                 <w:sz w:val="18"/>
                 <w:szCs w:val="18"/>
               </w:rPr>
-              <w:t>0 (0)</w:t>
+              <w:t>1 (8.3)</w:t>
             </w:r>
           </w:p>
         </w:tc>
@@ -1474,7 +1432,7 @@
                 <w:sz w:val="18"/>
                 <w:szCs w:val="18"/>
               </w:rPr>
-              <w:t>0.04</w:t>
+              <w:t>0.02</w:t>
             </w:r>
           </w:p>
         </w:tc>
@@ -1658,28 +1616,7 @@
                 <w:sz w:val="18"/>
                 <w:szCs w:val="18"/>
               </w:rPr>
-              <w:t>C</w:t>
-            </w:r>
-            <w:r>
-              <w:rPr>
-                <w:sz w:val="18"/>
-                <w:szCs w:val="18"/>
-              </w:rPr>
-              <w:t xml:space="preserve">) Use software to </w:t>
-            </w:r>
-            <w:r>
-              <w:rPr>
-                <w:sz w:val="18"/>
-                <w:szCs w:val="18"/>
-              </w:rPr>
-              <w:t>analyze</w:t>
-            </w:r>
-            <w:r>
-              <w:rPr>
-                <w:sz w:val="18"/>
-                <w:szCs w:val="18"/>
-              </w:rPr>
-              <w:t xml:space="preserve"> quantitative data</w:t>
+              <w:t>C) Use software to analyze quantitative data</w:t>
             </w:r>
           </w:p>
         </w:tc>
@@ -1787,7 +1724,7 @@
                 <w:sz w:val="18"/>
                 <w:szCs w:val="18"/>
               </w:rPr>
-              <w:t>0 (0)</w:t>
+              <w:t>1 (8.3)</w:t>
             </w:r>
           </w:p>
         </w:tc>
@@ -1831,7 +1768,7 @@
                 <w:sz w:val="18"/>
                 <w:szCs w:val="18"/>
               </w:rPr>
-              <w:t>0.07</w:t>
+              <w:t>0.03</w:t>
             </w:r>
           </w:p>
         </w:tc>
@@ -2015,28 +1952,7 @@
                 <w:sz w:val="18"/>
                 <w:szCs w:val="18"/>
               </w:rPr>
-              <w:t>D</w:t>
-            </w:r>
-            <w:r>
-              <w:rPr>
-                <w:sz w:val="18"/>
-                <w:szCs w:val="18"/>
-              </w:rPr>
-              <w:t xml:space="preserve">) Use software to </w:t>
-            </w:r>
-            <w:r>
-              <w:rPr>
-                <w:sz w:val="18"/>
-                <w:szCs w:val="18"/>
-              </w:rPr>
-              <w:t>visualize</w:t>
-            </w:r>
-            <w:r>
-              <w:rPr>
-                <w:sz w:val="18"/>
-                <w:szCs w:val="18"/>
-              </w:rPr>
-              <w:t xml:space="preserve"> quantitative data</w:t>
+              <w:t>D) Use software to visualize quantitative data</w:t>
             </w:r>
           </w:p>
         </w:tc>
@@ -2144,7 +2060,7 @@
                 <w:sz w:val="18"/>
                 <w:szCs w:val="18"/>
               </w:rPr>
-              <w:t>0 (0)</w:t>
+              <w:t>1 (8.3)</w:t>
             </w:r>
           </w:p>
         </w:tc>
@@ -2188,7 +2104,7 @@
                 <w:sz w:val="18"/>
                 <w:szCs w:val="18"/>
               </w:rPr>
-              <w:t>0.07</w:t>
+              <w:t>0.03</w:t>
             </w:r>
           </w:p>
         </w:tc>
@@ -2480,7 +2396,7 @@
                 <w:sz w:val="18"/>
                 <w:szCs w:val="18"/>
               </w:rPr>
-              <w:t>0 (0)</w:t>
+              <w:t>1 (8.3)</w:t>
             </w:r>
           </w:p>
         </w:tc>
@@ -2524,7 +2440,14 @@
                 <w:sz w:val="18"/>
                 <w:szCs w:val="18"/>
               </w:rPr>
-              <w:t>0.07</w:t>
+              <w:t>0.0</w:t>
+            </w:r>
+            <w:r>
+              <w:rPr>
+                <w:sz w:val="18"/>
+                <w:szCs w:val="18"/>
+              </w:rPr>
+              <w:t>3</w:t>
             </w:r>
           </w:p>
         </w:tc>
@@ -2816,7 +2739,7 @@
                 <w:sz w:val="18"/>
                 <w:szCs w:val="18"/>
               </w:rPr>
-              <w:t>0 (0)</w:t>
+              <w:t>2 (16.7)</w:t>
             </w:r>
           </w:p>
         </w:tc>
@@ -2860,7 +2783,14 @@
                 <w:sz w:val="18"/>
                 <w:szCs w:val="18"/>
               </w:rPr>
-              <w:t>0.30</w:t>
+              <w:t>0.</w:t>
+            </w:r>
+            <w:r>
+              <w:rPr>
+                <w:sz w:val="18"/>
+                <w:szCs w:val="18"/>
+              </w:rPr>
+              <w:t>04</w:t>
             </w:r>
           </w:p>
         </w:tc>
@@ -3152,7 +3082,7 @@
                 <w:sz w:val="18"/>
                 <w:szCs w:val="18"/>
               </w:rPr>
-              <w:t>0 (0)</w:t>
+              <w:t>1 (8.3)</w:t>
             </w:r>
           </w:p>
         </w:tc>
@@ -3196,7 +3126,14 @@
                 <w:sz w:val="18"/>
                 <w:szCs w:val="18"/>
               </w:rPr>
-              <w:t>0.24</w:t>
+              <w:t>0.</w:t>
+            </w:r>
+            <w:r>
+              <w:rPr>
+                <w:sz w:val="18"/>
+                <w:szCs w:val="18"/>
+              </w:rPr>
+              <w:t>11</w:t>
             </w:r>
           </w:p>
         </w:tc>
@@ -3746,10 +3683,10 @@
         </w:rPr>
         <w:lastRenderedPageBreak/>
         <w:drawing>
-          <wp:inline distT="0" distB="0" distL="0" distR="0" wp14:anchorId="636EAD13" wp14:editId="2ECCF233">
-            <wp:extent cx="4178594" cy="2785730"/>
+          <wp:inline distT="0" distB="0" distL="0" distR="0" wp14:anchorId="636EAD13" wp14:editId="1B50F285">
+            <wp:extent cx="4197633" cy="2798422"/>
             <wp:effectExtent l="0" t="0" r="0" b="0"/>
-            <wp:docPr id="1756745400" name="Picture 1" descr="A graph with a bar&#10;&#10;Description automatically generated"/>
+            <wp:docPr id="1756745400" name="Picture 1"/>
             <wp:cNvGraphicFramePr>
               <a:graphicFrameLocks xmlns:a="http://schemas.openxmlformats.org/drawingml/2006/main" noChangeAspect="1"/>
             </wp:cNvGraphicFramePr>
@@ -3757,7 +3694,7 @@
               <a:graphicData uri="http://schemas.openxmlformats.org/drawingml/2006/picture">
                 <pic:pic xmlns:pic="http://schemas.openxmlformats.org/drawingml/2006/picture">
                   <pic:nvPicPr>
-                    <pic:cNvPr id="1756745400" name="Picture 1" descr="A graph with a bar&#10;&#10;Description automatically generated"/>
+                    <pic:cNvPr id="1756745400" name="Picture 1"/>
                     <pic:cNvPicPr/>
                   </pic:nvPicPr>
                   <pic:blipFill>
@@ -3775,7 +3712,7 @@
                   <pic:spPr>
                     <a:xfrm>
                       <a:off x="0" y="0"/>
-                      <a:ext cx="4197633" cy="2798423"/>
+                      <a:ext cx="4197633" cy="2798422"/>
                     </a:xfrm>
                     <a:prstGeom prst="rect">
                       <a:avLst/>

</xml_diff>